<commit_message>
HW4 and HW5 changes
</commit_message>
<xml_diff>
--- a/homework/HW4_IRT/HW4_psqf7375F2024.docx
+++ b/homework/HW4_IRT/HW4_psqf7375F2024.docx
@@ -630,31 +630,7 @@
           <w:b/>
           <w:bCs/>
         </w:rPr>
-        <w:t xml:space="preserve">6. What would you predict would happen to the latent variables if you were to use an empirical prior (as in section 2)?</w:t>
-      </w:r>
-    </w:p>
-    <w:p>
-      <w:pPr>
-        <w:pStyle w:val="BodyText"/>
-      </w:pPr>
-      <w:r>
-        <w:rPr>
-          <w:b/>
-          <w:bCs/>
-        </w:rPr>
-        <w:t xml:space="preserve">My Answer</w:t>
-      </w:r>
-    </w:p>
-    <w:p>
-      <w:pPr>
-        <w:pStyle w:val="BodyText"/>
-      </w:pPr>
-      <w:r>
-        <w:rPr>
-          <w:b/>
-          <w:bCs/>
-        </w:rPr>
-        <w:t xml:space="preserve">9. Provide a scatter plot of the EAP estimates of the latent variables (</w:t>
+        <w:t xml:space="preserve">6. Provide a scatter plot of the EAP estimates of the latent variables (</w:t>
       </w:r>
       <m:oMath>
         <m:sSub>
@@ -699,7 +675,7 @@
           <w:b/>
           <w:bCs/>
         </w:rPr>
-        <w:t xml:space="preserve">10. Where (i.e., for what range of EAP estimates) is the estimation of the latent variables most precise?</w:t>
+        <w:t xml:space="preserve">7. Where (i.e., for what range of EAP estimates) is the estimation of the latent variables most precise?</w:t>
       </w:r>
     </w:p>
     <w:p>

</xml_diff>